<commit_message>
Update Relatório Alentejo Pleasures.docx
</commit_message>
<xml_diff>
--- a/Relatório Alentejo Pleasures.docx
+++ b/Relatório Alentejo Pleasures.docx
@@ -218,21 +218,7 @@
           <w:sz w:val="36"/>
           <w:szCs w:val="36"/>
         </w:rPr>
-        <w:t xml:space="preserve">Ricardo Mestre </w:t>
-      </w:r>
-      <w:r>
-        <w:rPr>
-          <w:sz w:val="36"/>
-          <w:szCs w:val="36"/>
-        </w:rPr>
-        <w:t>nº</w:t>
-      </w:r>
-      <w:r>
-        <w:rPr>
-          <w:sz w:val="36"/>
-          <w:szCs w:val="36"/>
-        </w:rPr>
-        <w:t>????</w:t>
+        <w:t>Ricardo Mestre nº????</w:t>
       </w:r>
     </w:p>
     <w:p>
@@ -303,6 +289,13 @@
     <w:p/>
     <w:sdt>
       <w:sdtPr>
+        <w:rPr>
+          <w:rFonts w:asciiTheme="minorHAnsi" w:eastAsiaTheme="minorHAnsi" w:hAnsiTheme="minorHAnsi" w:cstheme="minorBidi"/>
+          <w:color w:val="auto"/>
+          <w:sz w:val="22"/>
+          <w:szCs w:val="22"/>
+          <w:lang w:eastAsia="en-US"/>
+        </w:rPr>
         <w:id w:val="2015491394"/>
         <w:docPartObj>
           <w:docPartGallery w:val="Table of Contents"/>
@@ -311,13 +304,8 @@
       </w:sdtPr>
       <w:sdtEndPr>
         <w:rPr>
-          <w:rFonts w:asciiTheme="minorHAnsi" w:eastAsiaTheme="minorHAnsi" w:hAnsiTheme="minorHAnsi" w:cstheme="minorBidi"/>
           <w:b/>
           <w:bCs/>
-          <w:color w:val="auto"/>
-          <w:sz w:val="22"/>
-          <w:szCs w:val="22"/>
-          <w:lang w:eastAsia="en-US"/>
         </w:rPr>
       </w:sdtEndPr>
       <w:sdtContent>
@@ -576,32 +564,22 @@
     <w:p/>
     <w:p/>
     <w:p/>
-    <w:p>
-      <w:bookmarkStart w:id="0" w:name="_GoBack"/>
-      <w:bookmarkEnd w:id="0"/>
-    </w:p>
-    <w:p/>
-    <w:p/>
-    <w:p/>
-    <w:p/>
-    <w:p/>
-    <w:p/>
-    <w:p/>
-    <w:p/>
-    <w:p/>
-    <w:p/>
-    <w:p/>
-    <w:p/>
-    <w:p/>
-    <w:p/>
-    <w:p/>
-    <w:p/>
-    <w:p/>
-    <w:p/>
-    <w:p/>
-    <w:p>
-      <w:r>
-        <w:lastRenderedPageBreak/>
+    <w:p/>
+    <w:p/>
+    <w:p/>
+    <w:p/>
+    <w:p/>
+    <w:p/>
+    <w:p/>
+    <w:p/>
+    <w:p/>
+    <w:p/>
+    <w:p/>
+    <w:p/>
+    <w:p/>
+    <w:p/>
+    <w:p>
+      <w:r>
         <w:br w:type="page"/>
       </w:r>
     </w:p>
@@ -617,7 +595,7 @@
           <w:sz w:val="48"/>
         </w:rPr>
       </w:pPr>
-      <w:bookmarkStart w:id="1" w:name="_Toc535790177"/>
+      <w:bookmarkStart w:id="0" w:name="_Toc535790177"/>
       <w:r>
         <w:rPr>
           <w:b/>
@@ -625,7 +603,7 @@
         </w:rPr>
         <w:t>Introdução</w:t>
       </w:r>
-      <w:bookmarkEnd w:id="1"/>
+      <w:bookmarkEnd w:id="0"/>
     </w:p>
     <w:p/>
     <w:p>
@@ -675,14 +653,14 @@
           <w:szCs w:val="28"/>
         </w:rPr>
       </w:pPr>
-      <w:bookmarkStart w:id="2" w:name="_Toc535790178"/>
+      <w:bookmarkStart w:id="1" w:name="_Toc535790178"/>
       <w:r>
         <w:rPr>
           <w:sz w:val="36"/>
         </w:rPr>
         <w:t>A Ideia</w:t>
       </w:r>
-      <w:bookmarkEnd w:id="2"/>
+      <w:bookmarkEnd w:id="1"/>
     </w:p>
     <w:p>
       <w:pPr>
@@ -886,7 +864,7 @@
           <w:sz w:val="48"/>
         </w:rPr>
       </w:pPr>
-      <w:bookmarkStart w:id="3" w:name="_Toc535790179"/>
+      <w:bookmarkStart w:id="2" w:name="_Toc535790179"/>
       <w:r>
         <w:rPr>
           <w:b/>
@@ -894,7 +872,7 @@
         </w:rPr>
         <w:t>Esboço</w:t>
       </w:r>
-      <w:bookmarkEnd w:id="3"/>
+      <w:bookmarkEnd w:id="2"/>
     </w:p>
     <w:p/>
     <w:p/>
@@ -918,11 +896,122 @@
         </w:rPr>
         <w:t>por definir objetivos mínimos, médios e avançados que gostaríamos de alcançar na nossa aplicação. Para isso começamos por delinear os esboços da aplicação web e mobile.</w:t>
       </w:r>
-    </w:p>
+      <w:r>
+        <w:rPr>
+          <w:sz w:val="28"/>
+        </w:rPr>
+        <w:t xml:space="preserve"> Como se pode ver na seguinte imagem:</w:t>
+      </w:r>
+    </w:p>
+    <w:p>
+      <w:pPr>
+        <w:spacing w:line="360" w:lineRule="auto"/>
+        <w:jc w:val="both"/>
+        <w:rPr>
+          <w:sz w:val="28"/>
+        </w:rPr>
+      </w:pPr>
+    </w:p>
+    <w:p>
+      <w:bookmarkStart w:id="3" w:name="_GoBack"/>
+      <w:bookmarkEnd w:id="3"/>
+    </w:p>
+    <w:p>
+      <w:r>
+        <w:rPr>
+          <w:noProof/>
+        </w:rPr>
+        <w:drawing>
+          <wp:anchor distT="0" distB="0" distL="114300" distR="114300" simplePos="0" relativeHeight="251659264" behindDoc="1" locked="0" layoutInCell="1" allowOverlap="1">
+            <wp:simplePos x="0" y="0"/>
+            <wp:positionH relativeFrom="margin">
+              <wp:align>center</wp:align>
+            </wp:positionH>
+            <wp:positionV relativeFrom="paragraph">
+              <wp:posOffset>121285</wp:posOffset>
+            </wp:positionV>
+            <wp:extent cx="4725035" cy="3543935"/>
+            <wp:effectExtent l="0" t="0" r="0" b="0"/>
+            <wp:wrapTight wrapText="bothSides">
+              <wp:wrapPolygon edited="0">
+                <wp:start x="0" y="21600"/>
+                <wp:lineTo x="21510" y="21600"/>
+                <wp:lineTo x="21510" y="120"/>
+                <wp:lineTo x="0" y="120"/>
+                <wp:lineTo x="0" y="21600"/>
+              </wp:wrapPolygon>
+            </wp:wrapTight>
+            <wp:docPr id="2" name="Imagem 2"/>
+            <wp:cNvGraphicFramePr>
+              <a:graphicFrameLocks xmlns:a="http://schemas.openxmlformats.org/drawingml/2006/main" noChangeAspect="1"/>
+            </wp:cNvGraphicFramePr>
+            <a:graphic xmlns:a="http://schemas.openxmlformats.org/drawingml/2006/main">
+              <a:graphicData uri="http://schemas.openxmlformats.org/drawingml/2006/picture">
+                <pic:pic xmlns:pic="http://schemas.openxmlformats.org/drawingml/2006/picture">
+                  <pic:nvPicPr>
+                    <pic:cNvPr id="0" name="Picture 1"/>
+                    <pic:cNvPicPr>
+                      <a:picLocks noChangeAspect="1" noChangeArrowheads="1"/>
+                    </pic:cNvPicPr>
+                  </pic:nvPicPr>
+                  <pic:blipFill>
+                    <a:blip r:embed="rId8" cstate="print">
+                      <a:extLst>
+                        <a:ext uri="{28A0092B-C50C-407E-A947-70E740481C1C}">
+                          <a14:useLocalDpi xmlns:a14="http://schemas.microsoft.com/office/drawing/2010/main" val="0"/>
+                        </a:ext>
+                      </a:extLst>
+                    </a:blip>
+                    <a:srcRect/>
+                    <a:stretch>
+                      <a:fillRect/>
+                    </a:stretch>
+                  </pic:blipFill>
+                  <pic:spPr bwMode="auto">
+                    <a:xfrm rot="5400000">
+                      <a:off x="0" y="0"/>
+                      <a:ext cx="4725035" cy="3543935"/>
+                    </a:xfrm>
+                    <a:prstGeom prst="rect">
+                      <a:avLst/>
+                    </a:prstGeom>
+                    <a:noFill/>
+                    <a:ln>
+                      <a:noFill/>
+                    </a:ln>
+                  </pic:spPr>
+                </pic:pic>
+              </a:graphicData>
+            </a:graphic>
+            <wp14:sizeRelH relativeFrom="page">
+              <wp14:pctWidth>0</wp14:pctWidth>
+            </wp14:sizeRelH>
+            <wp14:sizeRelV relativeFrom="page">
+              <wp14:pctHeight>0</wp14:pctHeight>
+            </wp14:sizeRelV>
+          </wp:anchor>
+        </w:drawing>
+      </w:r>
+    </w:p>
+    <w:p/>
+    <w:p/>
+    <w:p/>
+    <w:p/>
+    <w:p/>
+    <w:p/>
+    <w:p/>
+    <w:p/>
+    <w:p/>
+    <w:p/>
+    <w:p/>
+    <w:p/>
+    <w:p/>
+    <w:p/>
+    <w:p/>
     <w:p/>
     <w:p/>
     <w:sectPr>
-      <w:headerReference w:type="default" r:id="rId8"/>
+      <w:headerReference w:type="default" r:id="rId9"/>
       <w:pgSz w:w="11906" w:h="16838"/>
       <w:pgMar w:top="1417" w:right="1701" w:bottom="1417" w:left="1701" w:header="708" w:footer="708" w:gutter="0"/>
       <w:cols w:space="708"/>
@@ -2045,7 +2134,7 @@
 </file>
 
 <file path=customXml/itemProps1.xml><?xml version="1.0" encoding="utf-8"?>
-<ds:datastoreItem xmlns:ds="http://schemas.openxmlformats.org/officeDocument/2006/customXml" ds:itemID="{BF14D572-1236-4C78-94B9-7B7DC3EF155E}">
+<ds:datastoreItem xmlns:ds="http://schemas.openxmlformats.org/officeDocument/2006/customXml" ds:itemID="{4A608D5E-A062-4D07-97E7-E9F4D7982757}">
   <ds:schemaRefs>
     <ds:schemaRef ds:uri="http://schemas.openxmlformats.org/officeDocument/2006/bibliography"/>
   </ds:schemaRefs>

</xml_diff>